<commit_message>
最后修改论文 Signed-off-by: leafspace <leafspace_zhang@163.com>
</commit_message>
<xml_diff>
--- a/文档论文/软件著作权/基于声纹识别的Windows Hello应用软件操作说明书.docx
+++ b/文档论文/软件著作权/基于声纹识别的Windows Hello应用软件操作说明书.docx
@@ -1,6 +1,6 @@
 
 <file path=word/document.xml><?xml version="1.0" encoding="utf-8"?>
-<w:document xmlns:wpc="http://schemas.microsoft.com/office/word/2010/wordprocessingCanvas" xmlns:cx="http://schemas.microsoft.com/office/drawing/2014/chartex" xmlns:cx1="http://schemas.microsoft.com/office/drawing/2015/9/8/chartex" xmlns:cx2="http://schemas.microsoft.com/office/drawing/2015/10/21/chartex" xmlns:cx3="http://schemas.microsoft.com/office/drawing/2016/5/9/chartex" xmlns:cx4="http://schemas.microsoft.com/office/drawing/2016/5/10/chartex" xmlns:cx5="http://schemas.microsoft.com/office/drawing/2016/5/11/chartex" xmlns:cx6="http://schemas.microsoft.com/office/drawing/2016/5/12/chartex" xmlns:cx7="http://schemas.microsoft.com/office/drawing/2016/5/13/chartex" xmlns:cx8="http://schemas.microsoft.com/office/drawing/2016/5/14/chartex" xmlns:mc="http://schemas.openxmlformats.org/markup-compatibility/2006" xmlns:aink="http://schemas.microsoft.com/office/drawing/2016/ink" xmlns:am3d="http://schemas.microsoft.com/office/drawing/2017/model3d" xmlns:o="urn:schemas-microsoft-com:office:office" xmlns:r="http://schemas.openxmlformats.org/officeDocument/2006/relationships" xmlns:m="http://schemas.openxmlformats.org/officeDocument/2006/math" xmlns:v="urn:schemas-microsoft-com:vml" xmlns:wp14="http://schemas.microsoft.com/office/word/2010/wordprocessingDrawing" xmlns:wp="http://schemas.openxmlformats.org/drawingml/2006/wordprocessingDrawing" xmlns:w10="urn:schemas-microsoft-com:office:word" xmlns:w="http://schemas.openxmlformats.org/wordprocessingml/2006/main" xmlns:w14="http://schemas.microsoft.com/office/word/2010/wordml" xmlns:w15="http://schemas.microsoft.com/office/word/2012/wordml" xmlns:w16cid="http://schemas.microsoft.com/office/word/2016/wordml/cid" xmlns:w16se="http://schemas.microsoft.com/office/word/2015/wordml/symex" xmlns:wpg="http://schemas.microsoft.com/office/word/2010/wordprocessingGroup" xmlns:wpi="http://schemas.microsoft.com/office/word/2010/wordprocessingInk" xmlns:wne="http://schemas.microsoft.com/office/word/2006/wordml" xmlns:wps="http://schemas.microsoft.com/office/word/2010/wordprocessingShape" mc:Ignorable="w14 w15 w16se w16cid wp14">
+<w:document xmlns:wpc="http://schemas.microsoft.com/office/word/2010/wordprocessingCanvas" xmlns:cx="http://schemas.microsoft.com/office/drawing/2014/chartex" xmlns:mc="http://schemas.openxmlformats.org/markup-compatibility/2006" xmlns:o="urn:schemas-microsoft-com:office:office" xmlns:r="http://schemas.openxmlformats.org/officeDocument/2006/relationships" xmlns:m="http://schemas.openxmlformats.org/officeDocument/2006/math" xmlns:v="urn:schemas-microsoft-com:vml" xmlns:wp14="http://schemas.microsoft.com/office/word/2010/wordprocessingDrawing" xmlns:wp="http://schemas.openxmlformats.org/drawingml/2006/wordprocessingDrawing" xmlns:w10="urn:schemas-microsoft-com:office:word" xmlns:w="http://schemas.openxmlformats.org/wordprocessingml/2006/main" xmlns:w14="http://schemas.microsoft.com/office/word/2010/wordml" xmlns:w15="http://schemas.microsoft.com/office/word/2012/wordml" xmlns:w16se="http://schemas.microsoft.com/office/word/2015/wordml/symex" xmlns:wpg="http://schemas.microsoft.com/office/word/2010/wordprocessingGroup" xmlns:wpi="http://schemas.microsoft.com/office/word/2010/wordprocessingInk" xmlns:wne="http://schemas.microsoft.com/office/word/2006/wordml" xmlns:wps="http://schemas.microsoft.com/office/word/2010/wordprocessingShape" mc:Ignorable="w14 w15 w16se wp14">
   <w:body>
     <w:p>
       <w:pPr>
@@ -97,7 +97,23 @@
           <w:sz w:val="44"/>
           <w:szCs w:val="44"/>
         </w:rPr>
-        <w:t>基于声纹识别的Windows Hello应用软件</w:t>
+        <w:t>基于声纹识别的</w:t>
+      </w:r>
+      <w:r>
+        <w:rPr>
+          <w:rFonts w:hint="eastAsia"/>
+          <w:sz w:val="44"/>
+          <w:szCs w:val="44"/>
+        </w:rPr>
+        <w:t>门禁</w:t>
+      </w:r>
+      <w:r>
+        <w:rPr>
+          <w:rFonts w:hint="eastAsia"/>
+          <w:sz w:val="44"/>
+          <w:szCs w:val="44"/>
+        </w:rPr>
+        <w:t>应用软件</w:t>
       </w:r>
     </w:p>
     <w:p>
@@ -366,7 +382,21 @@
                 <w:rFonts w:hint="eastAsia"/>
                 <w:szCs w:val="21"/>
               </w:rPr>
-              <w:t>基于声纹识别的Windows Hello应用软件</w:t>
+              <w:t>基于声纹识别的</w:t>
+            </w:r>
+            <w:r>
+              <w:rPr>
+                <w:rFonts w:hint="eastAsia"/>
+                <w:szCs w:val="21"/>
+              </w:rPr>
+              <w:t>门禁</w:t>
+            </w:r>
+            <w:r>
+              <w:rPr>
+                <w:rFonts w:hint="eastAsia"/>
+                <w:szCs w:val="21"/>
+              </w:rPr>
+              <w:t>应用软件</w:t>
             </w:r>
           </w:p>
         </w:tc>
@@ -562,6 +592,8 @@
           <w:szCs w:val="24"/>
         </w:rPr>
       </w:pPr>
+      <w:bookmarkStart w:id="0" w:name="_GoBack"/>
+      <w:bookmarkEnd w:id="0"/>
     </w:p>
     <w:p>
       <w:pPr>
@@ -2555,7 +2587,7 @@
           <w:szCs w:val="32"/>
         </w:rPr>
       </w:pPr>
-      <w:bookmarkStart w:id="0" w:name="_Toc490556427"/>
+      <w:bookmarkStart w:id="1" w:name="_Toc490556427"/>
       <w:r>
         <w:rPr>
           <w:rFonts w:hint="eastAsia"/>
@@ -2566,7 +2598,7 @@
         <w:lastRenderedPageBreak/>
         <w:t>引言</w:t>
       </w:r>
-      <w:bookmarkEnd w:id="0"/>
+      <w:bookmarkEnd w:id="1"/>
     </w:p>
     <w:p>
       <w:pPr>
@@ -2582,7 +2614,7 @@
           <w:szCs w:val="24"/>
         </w:rPr>
       </w:pPr>
-      <w:bookmarkStart w:id="1" w:name="_Toc490556428"/>
+      <w:bookmarkStart w:id="2" w:name="_Toc490556428"/>
       <w:r>
         <w:rPr>
           <w:rFonts w:hint="eastAsia"/>
@@ -2591,7 +2623,7 @@
         </w:rPr>
         <w:t>编写目的</w:t>
       </w:r>
-      <w:bookmarkEnd w:id="1"/>
+      <w:bookmarkEnd w:id="2"/>
     </w:p>
     <w:p>
       <w:pPr>
@@ -2625,13 +2657,6 @@
           <w:rFonts w:hint="eastAsia"/>
           <w:szCs w:val="21"/>
         </w:rPr>
-        <w:t>》</w:t>
-      </w:r>
-      <w:r>
-        <w:rPr>
-          <w:rFonts w:hint="eastAsia"/>
-          <w:szCs w:val="21"/>
-        </w:rPr>
         <w:t>，是专门针对《</w:t>
       </w:r>
       <w:r>
@@ -2639,7 +2664,21 @@
           <w:rFonts w:hint="eastAsia"/>
           <w:szCs w:val="21"/>
         </w:rPr>
-        <w:t>基于声纹识别的Windows Hello应用软件</w:t>
+        <w:t>基于声纹识别的</w:t>
+      </w:r>
+      <w:r>
+        <w:rPr>
+          <w:rFonts w:hint="eastAsia"/>
+          <w:szCs w:val="21"/>
+        </w:rPr>
+        <w:t>门禁</w:t>
+      </w:r>
+      <w:r>
+        <w:rPr>
+          <w:rFonts w:hint="eastAsia"/>
+          <w:szCs w:val="21"/>
+        </w:rPr>
+        <w:t>应用软件</w:t>
       </w:r>
       <w:r>
         <w:rPr>
@@ -2685,7 +2724,7 @@
           <w:szCs w:val="24"/>
         </w:rPr>
       </w:pPr>
-      <w:bookmarkStart w:id="2" w:name="_Toc490556429"/>
+      <w:bookmarkStart w:id="3" w:name="_Toc490556429"/>
       <w:r>
         <w:rPr>
           <w:rFonts w:hint="eastAsia"/>
@@ -2694,7 +2733,7 @@
         </w:rPr>
         <w:t>参考资料</w:t>
       </w:r>
-      <w:bookmarkEnd w:id="2"/>
+      <w:bookmarkEnd w:id="3"/>
     </w:p>
     <w:p>
       <w:pPr>
@@ -3993,7 +4032,7 @@
           <w:szCs w:val="32"/>
         </w:rPr>
       </w:pPr>
-      <w:bookmarkStart w:id="3" w:name="_Toc490556430"/>
+      <w:bookmarkStart w:id="4" w:name="_Toc490556430"/>
       <w:r>
         <w:rPr>
           <w:rFonts w:hint="eastAsia"/>
@@ -4004,7 +4043,7 @@
         <w:lastRenderedPageBreak/>
         <w:t>软件概述</w:t>
       </w:r>
-      <w:bookmarkEnd w:id="3"/>
+      <w:bookmarkEnd w:id="4"/>
     </w:p>
     <w:p>
       <w:pPr>
@@ -4020,7 +4059,7 @@
           <w:szCs w:val="24"/>
         </w:rPr>
       </w:pPr>
-      <w:bookmarkStart w:id="4" w:name="_Toc490556431"/>
+      <w:bookmarkStart w:id="5" w:name="_Toc490556431"/>
       <w:r>
         <w:rPr>
           <w:rFonts w:hint="eastAsia"/>
@@ -4029,7 +4068,7 @@
         </w:rPr>
         <w:t>软件用途</w:t>
       </w:r>
-      <w:bookmarkEnd w:id="4"/>
+      <w:bookmarkEnd w:id="5"/>
     </w:p>
     <w:p>
       <w:pPr>
@@ -4152,7 +4191,7 @@
           <w:szCs w:val="24"/>
         </w:rPr>
       </w:pPr>
-      <w:bookmarkStart w:id="5" w:name="_Toc490556432"/>
+      <w:bookmarkStart w:id="6" w:name="_Toc490556432"/>
       <w:r>
         <w:rPr>
           <w:rFonts w:hint="eastAsia"/>
@@ -4402,7 +4441,7 @@
         </w:rPr>
         <w:t>软件运行</w:t>
       </w:r>
-      <w:bookmarkEnd w:id="5"/>
+      <w:bookmarkEnd w:id="6"/>
     </w:p>
     <w:p>
       <w:pPr>
@@ -4418,7 +4457,7 @@
           <w:szCs w:val="24"/>
         </w:rPr>
       </w:pPr>
-      <w:bookmarkStart w:id="6" w:name="_Toc490556433"/>
+      <w:bookmarkStart w:id="7" w:name="_Toc490556433"/>
       <w:r>
         <w:rPr>
           <w:rFonts w:hint="eastAsia"/>
@@ -4427,7 +4466,7 @@
         </w:rPr>
         <w:t>系统配置</w:t>
       </w:r>
-      <w:bookmarkEnd w:id="6"/>
+      <w:bookmarkEnd w:id="7"/>
     </w:p>
     <w:p>
       <w:pPr>
@@ -4603,7 +4642,7 @@
           <w:szCs w:val="24"/>
         </w:rPr>
       </w:pPr>
-      <w:bookmarkStart w:id="7" w:name="_Toc490556434"/>
+      <w:bookmarkStart w:id="8" w:name="_Toc490556434"/>
       <w:r>
         <w:rPr>
           <w:rFonts w:hint="eastAsia"/>
@@ -4612,7 +4651,7 @@
         </w:rPr>
         <w:t>软件结构</w:t>
       </w:r>
-      <w:bookmarkEnd w:id="7"/>
+      <w:bookmarkEnd w:id="8"/>
     </w:p>
     <w:p>
       <w:pPr>
@@ -4735,7 +4774,7 @@
           <w:szCs w:val="24"/>
         </w:rPr>
       </w:pPr>
-      <w:bookmarkStart w:id="8" w:name="_Toc490556435"/>
+      <w:bookmarkStart w:id="9" w:name="_Toc490556435"/>
       <w:r>
         <w:rPr>
           <w:rFonts w:hint="eastAsia"/>
@@ -4744,7 +4783,7 @@
         </w:rPr>
         <w:t>软件性能</w:t>
       </w:r>
-      <w:bookmarkEnd w:id="8"/>
+      <w:bookmarkEnd w:id="9"/>
     </w:p>
     <w:p>
       <w:pPr>
@@ -4863,7 +4902,7 @@
           <w:szCs w:val="24"/>
         </w:rPr>
       </w:pPr>
-      <w:bookmarkStart w:id="9" w:name="_Toc490556436"/>
+      <w:bookmarkStart w:id="10" w:name="_Toc490556436"/>
       <w:r>
         <w:rPr>
           <w:rFonts w:hint="eastAsia"/>
@@ -4872,7 +4911,7 @@
         </w:rPr>
         <w:t>输入、处理、输出</w:t>
       </w:r>
-      <w:bookmarkEnd w:id="9"/>
+      <w:bookmarkEnd w:id="10"/>
     </w:p>
     <w:p>
       <w:pPr>
@@ -4888,7 +4927,7 @@
           <w:szCs w:val="24"/>
         </w:rPr>
       </w:pPr>
-      <w:bookmarkStart w:id="10" w:name="_Toc490556437"/>
+      <w:bookmarkStart w:id="11" w:name="_Toc490556437"/>
       <w:r>
         <w:rPr>
           <w:rFonts w:hint="eastAsia"/>
@@ -4897,7 +4936,7 @@
         </w:rPr>
         <w:t>输入</w:t>
       </w:r>
-      <w:bookmarkEnd w:id="10"/>
+      <w:bookmarkEnd w:id="11"/>
     </w:p>
     <w:p>
       <w:pPr>
@@ -4956,7 +4995,7 @@
           <w:szCs w:val="24"/>
         </w:rPr>
       </w:pPr>
-      <w:bookmarkStart w:id="11" w:name="_Toc490556438"/>
+      <w:bookmarkStart w:id="12" w:name="_Toc490556438"/>
       <w:r>
         <w:rPr>
           <w:rFonts w:hint="eastAsia"/>
@@ -4965,7 +5004,7 @@
         </w:rPr>
         <w:t>处理</w:t>
       </w:r>
-      <w:bookmarkEnd w:id="11"/>
+      <w:bookmarkEnd w:id="12"/>
     </w:p>
     <w:p>
       <w:pPr>
@@ -5017,7 +5056,7 @@
           <w:szCs w:val="24"/>
         </w:rPr>
       </w:pPr>
-      <w:bookmarkStart w:id="12" w:name="_Toc490556439"/>
+      <w:bookmarkStart w:id="13" w:name="_Toc490556439"/>
       <w:r>
         <w:rPr>
           <w:rFonts w:hint="eastAsia"/>
@@ -5026,7 +5065,7 @@
         </w:rPr>
         <w:t>输出</w:t>
       </w:r>
-      <w:bookmarkEnd w:id="12"/>
+      <w:bookmarkEnd w:id="13"/>
     </w:p>
     <w:p>
       <w:pPr>
@@ -5076,7 +5115,7 @@
           <w:szCs w:val="32"/>
         </w:rPr>
       </w:pPr>
-      <w:bookmarkStart w:id="13" w:name="_Toc490556440"/>
+      <w:bookmarkStart w:id="14" w:name="_Toc490556440"/>
       <w:r>
         <w:rPr>
           <w:rFonts w:hint="eastAsia"/>
@@ -5087,7 +5126,7 @@
         <w:lastRenderedPageBreak/>
         <w:t>软件使用过程</w:t>
       </w:r>
-      <w:bookmarkEnd w:id="13"/>
+      <w:bookmarkEnd w:id="14"/>
     </w:p>
     <w:p>
       <w:pPr>
@@ -5103,7 +5142,7 @@
           <w:szCs w:val="24"/>
         </w:rPr>
       </w:pPr>
-      <w:bookmarkStart w:id="14" w:name="_Toc490556441"/>
+      <w:bookmarkStart w:id="15" w:name="_Toc490556441"/>
       <w:r>
         <w:rPr>
           <w:rFonts w:hint="eastAsia"/>
@@ -5112,7 +5151,7 @@
         </w:rPr>
         <w:t>运行步骤</w:t>
       </w:r>
-      <w:bookmarkEnd w:id="14"/>
+      <w:bookmarkEnd w:id="15"/>
     </w:p>
     <w:p>
       <w:pPr>
@@ -5433,7 +5472,7 @@
           <w:szCs w:val="24"/>
         </w:rPr>
       </w:pPr>
-      <w:bookmarkStart w:id="15" w:name="_Toc490556442"/>
+      <w:bookmarkStart w:id="16" w:name="_Toc490556442"/>
       <w:r>
         <w:rPr>
           <w:rFonts w:hint="eastAsia"/>
@@ -5442,7 +5481,7 @@
         </w:rPr>
         <w:t>运行说明</w:t>
       </w:r>
-      <w:bookmarkEnd w:id="15"/>
+      <w:bookmarkEnd w:id="16"/>
     </w:p>
     <w:p>
       <w:pPr>
@@ -5458,7 +5497,7 @@
           <w:szCs w:val="24"/>
         </w:rPr>
       </w:pPr>
-      <w:bookmarkStart w:id="16" w:name="_Toc490556443"/>
+      <w:bookmarkStart w:id="17" w:name="_Toc490556443"/>
       <w:r>
         <w:rPr>
           <w:rFonts w:hint="eastAsia"/>
@@ -5467,7 +5506,7 @@
         </w:rPr>
         <w:t>发布与部署</w:t>
       </w:r>
-      <w:bookmarkEnd w:id="16"/>
+      <w:bookmarkEnd w:id="17"/>
     </w:p>
     <w:p>
       <w:pPr>
@@ -6205,14 +6244,167 @@
         <w:rPr>
           <w:szCs w:val="21"/>
         </w:rPr>
-        <w:t>W</w:t>
-      </w:r>
-      <w:r>
-        <w:rPr>
-          <w:rFonts w:hint="eastAsia"/>
-          <w:szCs w:val="21"/>
-        </w:rPr>
-        <w:t>indows</w:t>
+        <w:t>门禁</w:t>
+      </w:r>
+      <w:r>
+        <w:rPr>
+          <w:szCs w:val="21"/>
+        </w:rPr>
+        <w:t xml:space="preserve"> A</w:t>
+      </w:r>
+      <w:r>
+        <w:rPr>
+          <w:rFonts w:hint="eastAsia"/>
+          <w:szCs w:val="21"/>
+        </w:rPr>
+        <w:t>pplication</w:t>
+      </w:r>
+      <w:r>
+        <w:rPr>
+          <w:szCs w:val="21"/>
+        </w:rPr>
+        <w:t>.exe</w:t>
+      </w:r>
+      <w:r>
+        <w:rPr>
+          <w:rFonts w:hint="eastAsia"/>
+          <w:szCs w:val="21"/>
+        </w:rPr>
+        <w:t>为验证识别部分的</w:t>
+      </w:r>
+      <w:r>
+        <w:rPr>
+          <w:rFonts w:hint="eastAsia"/>
+          <w:szCs w:val="21"/>
+        </w:rPr>
+        <w:t>软件</w:t>
+      </w:r>
+      <w:r>
+        <w:rPr>
+          <w:rFonts w:hint="eastAsia"/>
+          <w:szCs w:val="21"/>
+        </w:rPr>
+        <w:t>。</w:t>
+      </w:r>
+      <w:r>
+        <w:rPr>
+          <w:rFonts w:hint="eastAsia"/>
+          <w:szCs w:val="21"/>
+        </w:rPr>
+        <w:t>先使用语音采集训练部分的</w:t>
+      </w:r>
+      <w:r>
+        <w:rPr>
+          <w:rFonts w:hint="eastAsia"/>
+          <w:szCs w:val="21"/>
+        </w:rPr>
+        <w:t>软件</w:t>
+      </w:r>
+      <w:r>
+        <w:rPr>
+          <w:rFonts w:hint="eastAsia"/>
+          <w:szCs w:val="21"/>
+        </w:rPr>
+        <w:t>训练出使用者的录音改名为</w:t>
+      </w:r>
+      <w:r>
+        <w:rPr>
+          <w:rFonts w:hint="eastAsia"/>
+          <w:szCs w:val="21"/>
+        </w:rPr>
+        <w:lastRenderedPageBreak/>
+        <w:t>“me</w:t>
+      </w:r>
+      <w:r>
+        <w:rPr>
+          <w:szCs w:val="21"/>
+        </w:rPr>
+        <w:t>.txt</w:t>
+      </w:r>
+      <w:r>
+        <w:rPr>
+          <w:rFonts w:hint="eastAsia"/>
+          <w:szCs w:val="21"/>
+        </w:rPr>
+        <w:t>”存放在voice</w:t>
+      </w:r>
+      <w:r>
+        <w:rPr>
+          <w:szCs w:val="21"/>
+        </w:rPr>
+        <w:t>L</w:t>
+      </w:r>
+      <w:r>
+        <w:rPr>
+          <w:rFonts w:hint="eastAsia"/>
+          <w:szCs w:val="21"/>
+        </w:rPr>
+        <w:t>ib下。然后进行部署：</w:t>
+      </w:r>
+      <w:r>
+        <w:rPr>
+          <w:rFonts w:hint="eastAsia"/>
+          <w:szCs w:val="21"/>
+        </w:rPr>
+        <w:t>在系统中运行“</w:t>
+      </w:r>
+      <w:r>
+        <w:rPr>
+          <w:szCs w:val="21"/>
+        </w:rPr>
+        <w:t>regedit”打开注册表，定位到注册表的</w:t>
+      </w:r>
+      <w:r>
+        <w:rPr>
+          <w:rFonts w:hint="eastAsia"/>
+          <w:szCs w:val="21"/>
+        </w:rPr>
+        <w:t>“</w:t>
+      </w:r>
+      <w:r>
+        <w:rPr>
+          <w:szCs w:val="21"/>
+        </w:rPr>
+        <w:t>HKEY_LOCAL_MACHINE\SOFTWARE\Microsoft\WindowsNT\CurrentVersion\Image File Execution Options</w:t>
+      </w:r>
+      <w:r>
+        <w:rPr>
+          <w:rFonts w:hint="eastAsia"/>
+          <w:szCs w:val="21"/>
+        </w:rPr>
+        <w:t>”</w:t>
+      </w:r>
+      <w:r>
+        <w:rPr>
+          <w:szCs w:val="21"/>
+        </w:rPr>
+        <w:t>；在[Image File Execution Options]上点击右键，选择[新建]-[项]，将其命名为 utilman.exe；</w:t>
+      </w:r>
+      <w:r>
+        <w:rPr>
+          <w:rFonts w:hint="eastAsia"/>
+          <w:szCs w:val="21"/>
+        </w:rPr>
+        <w:t>点击</w:t>
+      </w:r>
+      <w:r>
+        <w:rPr>
+          <w:szCs w:val="21"/>
+        </w:rPr>
+        <w:t>[utilman.exe]，在右侧空白处单击右键，选择[新建]-[字符串值]，命名为[Debugger]；</w:t>
+      </w:r>
+      <w:r>
+        <w:rPr>
+          <w:rFonts w:hint="eastAsia"/>
+          <w:szCs w:val="21"/>
+        </w:rPr>
+        <w:t>双击打开</w:t>
+      </w:r>
+      <w:r>
+        <w:rPr>
+          <w:szCs w:val="21"/>
+        </w:rPr>
+        <w:t>Debugger，将其数值数据框中输入要打开程序的路径，如：C:\Windows\System32\</w:t>
       </w:r>
       <w:r>
         <w:rPr>
@@ -6222,182 +6414,15 @@
       </w:r>
       <w:r>
         <w:rPr>
-          <w:rFonts w:hint="eastAsia"/>
-          <w:szCs w:val="21"/>
-        </w:rPr>
-        <w:t>Hello</w:t>
-      </w:r>
-      <w:r>
-        <w:rPr>
-          <w:szCs w:val="21"/>
-        </w:rPr>
-        <w:t xml:space="preserve"> A</w:t>
-      </w:r>
-      <w:r>
-        <w:rPr>
-          <w:rFonts w:hint="eastAsia"/>
-          <w:szCs w:val="21"/>
-        </w:rPr>
-        <w:t>pplication</w:t>
-      </w:r>
-      <w:r>
-        <w:rPr>
-          <w:szCs w:val="21"/>
-        </w:rPr>
-        <w:t>.exe</w:t>
-      </w:r>
-      <w:r>
-        <w:rPr>
-          <w:rFonts w:hint="eastAsia"/>
-          <w:szCs w:val="21"/>
-        </w:rPr>
-        <w:t>为验证识别部分的</w:t>
-      </w:r>
-      <w:r>
-        <w:rPr>
-          <w:rFonts w:hint="eastAsia"/>
-          <w:szCs w:val="21"/>
-        </w:rPr>
-        <w:t>软件</w:t>
-      </w:r>
-      <w:r>
-        <w:rPr>
-          <w:rFonts w:hint="eastAsia"/>
-          <w:szCs w:val="21"/>
-        </w:rPr>
-        <w:t>。</w:t>
-      </w:r>
-      <w:r>
-        <w:rPr>
-          <w:rFonts w:hint="eastAsia"/>
-          <w:szCs w:val="21"/>
-        </w:rPr>
-        <w:t>先使用语音采集训练部分的</w:t>
-      </w:r>
-      <w:r>
-        <w:rPr>
-          <w:rFonts w:hint="eastAsia"/>
-          <w:szCs w:val="21"/>
-        </w:rPr>
-        <w:t>软件</w:t>
-      </w:r>
-      <w:r>
-        <w:rPr>
-          <w:rFonts w:hint="eastAsia"/>
-          <w:szCs w:val="21"/>
-        </w:rPr>
-        <w:t>训练</w:t>
-      </w:r>
-      <w:r>
-        <w:rPr>
-          <w:rFonts w:hint="eastAsia"/>
-          <w:szCs w:val="21"/>
-        </w:rPr>
-        <w:lastRenderedPageBreak/>
-        <w:t>出使用者的录音改名为“me</w:t>
-      </w:r>
-      <w:r>
-        <w:rPr>
-          <w:szCs w:val="21"/>
-        </w:rPr>
-        <w:t>.txt</w:t>
-      </w:r>
-      <w:r>
-        <w:rPr>
-          <w:rFonts w:hint="eastAsia"/>
-          <w:szCs w:val="21"/>
-        </w:rPr>
-        <w:t>”存放在voice</w:t>
-      </w:r>
-      <w:r>
-        <w:rPr>
-          <w:szCs w:val="21"/>
-        </w:rPr>
-        <w:t>L</w:t>
-      </w:r>
-      <w:r>
-        <w:rPr>
-          <w:rFonts w:hint="eastAsia"/>
-          <w:szCs w:val="21"/>
-        </w:rPr>
-        <w:t>ib下。然后进行部署：</w:t>
-      </w:r>
-      <w:r>
-        <w:rPr>
-          <w:rFonts w:hint="eastAsia"/>
-          <w:szCs w:val="21"/>
-        </w:rPr>
-        <w:t>在系统中运行“</w:t>
-      </w:r>
-      <w:r>
-        <w:rPr>
-          <w:szCs w:val="21"/>
-        </w:rPr>
-        <w:t>regedit”打开注册表，定位到注册表的</w:t>
-      </w:r>
-      <w:r>
-        <w:rPr>
-          <w:rFonts w:hint="eastAsia"/>
-          <w:szCs w:val="21"/>
-        </w:rPr>
-        <w:t>“</w:t>
-      </w:r>
-      <w:r>
-        <w:rPr>
-          <w:szCs w:val="21"/>
-        </w:rPr>
-        <w:t>HKEY_LOCAL_MACHINE\SOFTWARE\Microsoft\WindowsNT\CurrentVersion\Image File Execution Options</w:t>
-      </w:r>
-      <w:r>
-        <w:rPr>
-          <w:rFonts w:hint="eastAsia"/>
-          <w:szCs w:val="21"/>
-        </w:rPr>
-        <w:t>”</w:t>
-      </w:r>
-      <w:r>
-        <w:rPr>
-          <w:szCs w:val="21"/>
-        </w:rPr>
-        <w:t>；在[Image File Execution Options]上点击右键，选择[新建]-[项]，将其命名为 utilman.exe；</w:t>
-      </w:r>
-      <w:r>
-        <w:rPr>
-          <w:rFonts w:hint="eastAsia"/>
-          <w:szCs w:val="21"/>
-        </w:rPr>
-        <w:t>点击</w:t>
-      </w:r>
-      <w:r>
-        <w:rPr>
-          <w:szCs w:val="21"/>
-        </w:rPr>
-        <w:t>[utilman.exe]，在右侧空白处单击右键，选择[新建]-[字符串值]，命名为[Debugger]；</w:t>
-      </w:r>
-      <w:r>
-        <w:rPr>
-          <w:rFonts w:hint="eastAsia"/>
-          <w:szCs w:val="21"/>
-        </w:rPr>
-        <w:t>双击打开</w:t>
-      </w:r>
-      <w:r>
-        <w:rPr>
-          <w:szCs w:val="21"/>
-        </w:rPr>
-        <w:t>Debugger，将其数值数据框中输入要打开程序的路径，如：C:\Windows\System32\</w:t>
-      </w:r>
-      <w:r>
-        <w:rPr>
-          <w:szCs w:val="21"/>
-        </w:rPr>
-        <w:t xml:space="preserve"> </w:t>
-      </w:r>
-      <w:r>
-        <w:rPr>
-          <w:szCs w:val="21"/>
-        </w:rPr>
-        <w:t>Windows Hello Application</w:t>
+          <w:szCs w:val="21"/>
+        </w:rPr>
+        <w:t>门禁</w:t>
+      </w:r>
+      <w:r>
+        <w:rPr>
+          <w:szCs w:val="21"/>
+        </w:rPr>
+        <w:t xml:space="preserve"> Application</w:t>
       </w:r>
       <w:r>
         <w:rPr>
@@ -6439,7 +6464,7 @@
           <w:szCs w:val="24"/>
         </w:rPr>
       </w:pPr>
-      <w:bookmarkStart w:id="17" w:name="_Toc490556444"/>
+      <w:bookmarkStart w:id="18" w:name="_Toc490556444"/>
       <w:r>
         <w:rPr>
           <w:rFonts w:hint="eastAsia"/>
@@ -6448,7 +6473,7 @@
         </w:rPr>
         <w:t>输入和输出</w:t>
       </w:r>
-      <w:bookmarkEnd w:id="17"/>
+      <w:bookmarkEnd w:id="18"/>
     </w:p>
     <w:p>
       <w:pPr>
@@ -6564,7 +6589,7 @@
           <w:szCs w:val="24"/>
         </w:rPr>
       </w:pPr>
-      <w:bookmarkStart w:id="18" w:name="_Toc490556445"/>
+      <w:bookmarkStart w:id="19" w:name="_Toc490556445"/>
       <w:r>
         <w:rPr>
           <w:rFonts w:hint="eastAsia"/>
@@ -6573,7 +6598,7 @@
         </w:rPr>
         <w:t>使用流程</w:t>
       </w:r>
-      <w:bookmarkEnd w:id="18"/>
+      <w:bookmarkEnd w:id="19"/>
     </w:p>
     <w:p>
       <w:pPr>
@@ -7378,8 +7403,6 @@
           <w:szCs w:val="24"/>
         </w:rPr>
       </w:pPr>
-      <w:bookmarkStart w:id="19" w:name="_GoBack"/>
-      <w:bookmarkEnd w:id="19"/>
       <w:r>
         <w:rPr>
           <w:noProof/>
@@ -8390,7 +8413,7 @@
 </file>
 
 <file path=word/endnotes.xml><?xml version="1.0" encoding="utf-8"?>
-<w:endnotes xmlns:wpc="http://schemas.microsoft.com/office/word/2010/wordprocessingCanvas" xmlns:cx="http://schemas.microsoft.com/office/drawing/2014/chartex" xmlns:cx1="http://schemas.microsoft.com/office/drawing/2015/9/8/chartex" xmlns:cx2="http://schemas.microsoft.com/office/drawing/2015/10/21/chartex" xmlns:cx3="http://schemas.microsoft.com/office/drawing/2016/5/9/chartex" xmlns:cx4="http://schemas.microsoft.com/office/drawing/2016/5/10/chartex" xmlns:cx5="http://schemas.microsoft.com/office/drawing/2016/5/11/chartex" xmlns:cx6="http://schemas.microsoft.com/office/drawing/2016/5/12/chartex" xmlns:cx7="http://schemas.microsoft.com/office/drawing/2016/5/13/chartex" xmlns:cx8="http://schemas.microsoft.com/office/drawing/2016/5/14/chartex" xmlns:mc="http://schemas.openxmlformats.org/markup-compatibility/2006" xmlns:aink="http://schemas.microsoft.com/office/drawing/2016/ink" xmlns:am3d="http://schemas.microsoft.com/office/drawing/2017/model3d" xmlns:o="urn:schemas-microsoft-com:office:office" xmlns:r="http://schemas.openxmlformats.org/officeDocument/2006/relationships" xmlns:m="http://schemas.openxmlformats.org/officeDocument/2006/math" xmlns:v="urn:schemas-microsoft-com:vml" xmlns:wp14="http://schemas.microsoft.com/office/word/2010/wordprocessingDrawing" xmlns:wp="http://schemas.openxmlformats.org/drawingml/2006/wordprocessingDrawing" xmlns:w10="urn:schemas-microsoft-com:office:word" xmlns:w="http://schemas.openxmlformats.org/wordprocessingml/2006/main" xmlns:w14="http://schemas.microsoft.com/office/word/2010/wordml" xmlns:w15="http://schemas.microsoft.com/office/word/2012/wordml" xmlns:w16cid="http://schemas.microsoft.com/office/word/2016/wordml/cid" xmlns:w16se="http://schemas.microsoft.com/office/word/2015/wordml/symex" xmlns:wpg="http://schemas.microsoft.com/office/word/2010/wordprocessingGroup" xmlns:wpi="http://schemas.microsoft.com/office/word/2010/wordprocessingInk" xmlns:wne="http://schemas.microsoft.com/office/word/2006/wordml" xmlns:wps="http://schemas.microsoft.com/office/word/2010/wordprocessingShape" mc:Ignorable="w14 w15 w16se w16cid wp14">
+<w:endnotes xmlns:wpc="http://schemas.microsoft.com/office/word/2010/wordprocessingCanvas" xmlns:cx="http://schemas.microsoft.com/office/drawing/2014/chartex" xmlns:mc="http://schemas.openxmlformats.org/markup-compatibility/2006" xmlns:o="urn:schemas-microsoft-com:office:office" xmlns:r="http://schemas.openxmlformats.org/officeDocument/2006/relationships" xmlns:m="http://schemas.openxmlformats.org/officeDocument/2006/math" xmlns:v="urn:schemas-microsoft-com:vml" xmlns:wp14="http://schemas.microsoft.com/office/word/2010/wordprocessingDrawing" xmlns:wp="http://schemas.openxmlformats.org/drawingml/2006/wordprocessingDrawing" xmlns:w10="urn:schemas-microsoft-com:office:word" xmlns:w="http://schemas.openxmlformats.org/wordprocessingml/2006/main" xmlns:w14="http://schemas.microsoft.com/office/word/2010/wordml" xmlns:w15="http://schemas.microsoft.com/office/word/2012/wordml" xmlns:w16se="http://schemas.microsoft.com/office/word/2015/wordml/symex" xmlns:wpg="http://schemas.microsoft.com/office/word/2010/wordprocessingGroup" xmlns:wpi="http://schemas.microsoft.com/office/word/2010/wordprocessingInk" xmlns:wne="http://schemas.microsoft.com/office/word/2006/wordml" xmlns:wps="http://schemas.microsoft.com/office/word/2010/wordprocessingShape" mc:Ignorable="w14 w15 w16se wp14">
   <w:endnote w:type="separator" w:id="-1">
     <w:p>
       <w:r>
@@ -8409,7 +8432,7 @@
 </file>
 
 <file path=word/footnotes.xml><?xml version="1.0" encoding="utf-8"?>
-<w:footnotes xmlns:wpc="http://schemas.microsoft.com/office/word/2010/wordprocessingCanvas" xmlns:cx="http://schemas.microsoft.com/office/drawing/2014/chartex" xmlns:cx1="http://schemas.microsoft.com/office/drawing/2015/9/8/chartex" xmlns:cx2="http://schemas.microsoft.com/office/drawing/2015/10/21/chartex" xmlns:cx3="http://schemas.microsoft.com/office/drawing/2016/5/9/chartex" xmlns:cx4="http://schemas.microsoft.com/office/drawing/2016/5/10/chartex" xmlns:cx5="http://schemas.microsoft.com/office/drawing/2016/5/11/chartex" xmlns:cx6="http://schemas.microsoft.com/office/drawing/2016/5/12/chartex" xmlns:cx7="http://schemas.microsoft.com/office/drawing/2016/5/13/chartex" xmlns:cx8="http://schemas.microsoft.com/office/drawing/2016/5/14/chartex" xmlns:mc="http://schemas.openxmlformats.org/markup-compatibility/2006" xmlns:aink="http://schemas.microsoft.com/office/drawing/2016/ink" xmlns:am3d="http://schemas.microsoft.com/office/drawing/2017/model3d" xmlns:o="urn:schemas-microsoft-com:office:office" xmlns:r="http://schemas.openxmlformats.org/officeDocument/2006/relationships" xmlns:m="http://schemas.openxmlformats.org/officeDocument/2006/math" xmlns:v="urn:schemas-microsoft-com:vml" xmlns:wp14="http://schemas.microsoft.com/office/word/2010/wordprocessingDrawing" xmlns:wp="http://schemas.openxmlformats.org/drawingml/2006/wordprocessingDrawing" xmlns:w10="urn:schemas-microsoft-com:office:word" xmlns:w="http://schemas.openxmlformats.org/wordprocessingml/2006/main" xmlns:w14="http://schemas.microsoft.com/office/word/2010/wordml" xmlns:w15="http://schemas.microsoft.com/office/word/2012/wordml" xmlns:w16cid="http://schemas.microsoft.com/office/word/2016/wordml/cid" xmlns:w16se="http://schemas.microsoft.com/office/word/2015/wordml/symex" xmlns:wpg="http://schemas.microsoft.com/office/word/2010/wordprocessingGroup" xmlns:wpi="http://schemas.microsoft.com/office/word/2010/wordprocessingInk" xmlns:wne="http://schemas.microsoft.com/office/word/2006/wordml" xmlns:wps="http://schemas.microsoft.com/office/word/2010/wordprocessingShape" mc:Ignorable="w14 w15 w16se w16cid wp14">
+<w:footnotes xmlns:wpc="http://schemas.microsoft.com/office/word/2010/wordprocessingCanvas" xmlns:cx="http://schemas.microsoft.com/office/drawing/2014/chartex" xmlns:mc="http://schemas.openxmlformats.org/markup-compatibility/2006" xmlns:o="urn:schemas-microsoft-com:office:office" xmlns:r="http://schemas.openxmlformats.org/officeDocument/2006/relationships" xmlns:m="http://schemas.openxmlformats.org/officeDocument/2006/math" xmlns:v="urn:schemas-microsoft-com:vml" xmlns:wp14="http://schemas.microsoft.com/office/word/2010/wordprocessingDrawing" xmlns:wp="http://schemas.openxmlformats.org/drawingml/2006/wordprocessingDrawing" xmlns:w10="urn:schemas-microsoft-com:office:word" xmlns:w="http://schemas.openxmlformats.org/wordprocessingml/2006/main" xmlns:w14="http://schemas.microsoft.com/office/word/2010/wordml" xmlns:w15="http://schemas.microsoft.com/office/word/2012/wordml" xmlns:w16se="http://schemas.microsoft.com/office/word/2015/wordml/symex" xmlns:wpg="http://schemas.microsoft.com/office/word/2010/wordprocessingGroup" xmlns:wpi="http://schemas.microsoft.com/office/word/2010/wordprocessingInk" xmlns:wne="http://schemas.microsoft.com/office/word/2006/wordml" xmlns:wps="http://schemas.microsoft.com/office/word/2010/wordprocessingShape" mc:Ignorable="w14 w15 w16se wp14">
   <w:footnote w:type="separator" w:id="-1">
     <w:p>
       <w:r>
@@ -8428,7 +8451,7 @@
 </file>
 
 <file path=word/numbering.xml><?xml version="1.0" encoding="utf-8"?>
-<w:numbering xmlns:wpc="http://schemas.microsoft.com/office/word/2010/wordprocessingCanvas" xmlns:cx="http://schemas.microsoft.com/office/drawing/2014/chartex" xmlns:cx1="http://schemas.microsoft.com/office/drawing/2015/9/8/chartex" xmlns:cx2="http://schemas.microsoft.com/office/drawing/2015/10/21/chartex" xmlns:cx3="http://schemas.microsoft.com/office/drawing/2016/5/9/chartex" xmlns:cx4="http://schemas.microsoft.com/office/drawing/2016/5/10/chartex" xmlns:cx5="http://schemas.microsoft.com/office/drawing/2016/5/11/chartex" xmlns:cx6="http://schemas.microsoft.com/office/drawing/2016/5/12/chartex" xmlns:cx7="http://schemas.microsoft.com/office/drawing/2016/5/13/chartex" xmlns:cx8="http://schemas.microsoft.com/office/drawing/2016/5/14/chartex" xmlns:mc="http://schemas.openxmlformats.org/markup-compatibility/2006" xmlns:aink="http://schemas.microsoft.com/office/drawing/2016/ink" xmlns:am3d="http://schemas.microsoft.com/office/drawing/2017/model3d" xmlns:o="urn:schemas-microsoft-com:office:office" xmlns:r="http://schemas.openxmlformats.org/officeDocument/2006/relationships" xmlns:m="http://schemas.openxmlformats.org/officeDocument/2006/math" xmlns:v="urn:schemas-microsoft-com:vml" xmlns:wp14="http://schemas.microsoft.com/office/word/2010/wordprocessingDrawing" xmlns:wp="http://schemas.openxmlformats.org/drawingml/2006/wordprocessingDrawing" xmlns:w10="urn:schemas-microsoft-com:office:word" xmlns:w="http://schemas.openxmlformats.org/wordprocessingml/2006/main" xmlns:w14="http://schemas.microsoft.com/office/word/2010/wordml" xmlns:w15="http://schemas.microsoft.com/office/word/2012/wordml" xmlns:w16cid="http://schemas.microsoft.com/office/word/2016/wordml/cid" xmlns:w16se="http://schemas.microsoft.com/office/word/2015/wordml/symex" xmlns:wpg="http://schemas.microsoft.com/office/word/2010/wordprocessingGroup" xmlns:wpi="http://schemas.microsoft.com/office/word/2010/wordprocessingInk" xmlns:wne="http://schemas.microsoft.com/office/word/2006/wordml" xmlns:wps="http://schemas.microsoft.com/office/word/2010/wordprocessingShape" mc:Ignorable="w14 w15 w16se w16cid wp14">
+<w:numbering xmlns:wpc="http://schemas.microsoft.com/office/word/2010/wordprocessingCanvas" xmlns:cx="http://schemas.microsoft.com/office/drawing/2014/chartex" xmlns:mc="http://schemas.openxmlformats.org/markup-compatibility/2006" xmlns:o="urn:schemas-microsoft-com:office:office" xmlns:r="http://schemas.openxmlformats.org/officeDocument/2006/relationships" xmlns:m="http://schemas.openxmlformats.org/officeDocument/2006/math" xmlns:v="urn:schemas-microsoft-com:vml" xmlns:wp14="http://schemas.microsoft.com/office/word/2010/wordprocessingDrawing" xmlns:wp="http://schemas.openxmlformats.org/drawingml/2006/wordprocessingDrawing" xmlns:w10="urn:schemas-microsoft-com:office:word" xmlns:w="http://schemas.openxmlformats.org/wordprocessingml/2006/main" xmlns:w14="http://schemas.microsoft.com/office/word/2010/wordml" xmlns:w15="http://schemas.microsoft.com/office/word/2012/wordml" xmlns:w16se="http://schemas.microsoft.com/office/word/2015/wordml/symex" xmlns:wpg="http://schemas.microsoft.com/office/word/2010/wordprocessingGroup" xmlns:wpi="http://schemas.microsoft.com/office/word/2010/wordprocessingInk" xmlns:wne="http://schemas.microsoft.com/office/word/2006/wordml" xmlns:wps="http://schemas.microsoft.com/office/word/2010/wordprocessingShape" mc:Ignorable="w14 w15 w16se wp14">
   <w:abstractNum w:abstractNumId="0" w15:restartNumberingAfterBreak="0">
     <w:nsid w:val="17D02D00"/>
     <w:multiLevelType w:val="multilevel"/>
@@ -9499,7 +9522,7 @@
 </file>
 
 <file path=word/styles.xml><?xml version="1.0" encoding="utf-8"?>
-<w:styles xmlns:mc="http://schemas.openxmlformats.org/markup-compatibility/2006" xmlns:r="http://schemas.openxmlformats.org/officeDocument/2006/relationships" xmlns:w="http://schemas.openxmlformats.org/wordprocessingml/2006/main" xmlns:w14="http://schemas.microsoft.com/office/word/2010/wordml" xmlns:w15="http://schemas.microsoft.com/office/word/2012/wordml" xmlns:w16cid="http://schemas.microsoft.com/office/word/2016/wordml/cid" xmlns:w16se="http://schemas.microsoft.com/office/word/2015/wordml/symex" mc:Ignorable="w14 w15 w16se w16cid">
+<w:styles xmlns:mc="http://schemas.openxmlformats.org/markup-compatibility/2006" xmlns:r="http://schemas.openxmlformats.org/officeDocument/2006/relationships" xmlns:w="http://schemas.openxmlformats.org/wordprocessingml/2006/main" xmlns:w14="http://schemas.microsoft.com/office/word/2010/wordml" xmlns:w15="http://schemas.microsoft.com/office/word/2012/wordml" xmlns:w16se="http://schemas.microsoft.com/office/word/2015/wordml/symex" mc:Ignorable="w14 w15 w16se">
   <w:docDefaults>
     <w:rPrDefault>
       <w:rPr>
@@ -9512,7 +9535,7 @@
     </w:rPrDefault>
     <w:pPrDefault/>
   </w:docDefaults>
-  <w:latentStyles w:defLockedState="0" w:defUIPriority="99" w:defSemiHidden="0" w:defUnhideWhenUsed="0" w:defQFormat="0" w:count="375">
+  <w:latentStyles w:defLockedState="0" w:defUIPriority="99" w:defSemiHidden="0" w:defUnhideWhenUsed="0" w:defQFormat="0" w:count="371">
     <w:lsdException w:name="Normal" w:uiPriority="0" w:qFormat="1"/>
     <w:lsdException w:name="heading 1" w:uiPriority="9" w:qFormat="1"/>
     <w:lsdException w:name="heading 2" w:semiHidden="1" w:uiPriority="9" w:unhideWhenUsed="1" w:qFormat="1"/>
@@ -9884,10 +9907,6 @@
     <w:lsdException w:name="List Table 5 Dark Accent 6" w:uiPriority="50"/>
     <w:lsdException w:name="List Table 6 Colorful Accent 6" w:uiPriority="51"/>
     <w:lsdException w:name="List Table 7 Colorful Accent 6" w:uiPriority="52"/>
-    <w:lsdException w:name="Mention" w:semiHidden="1" w:unhideWhenUsed="1"/>
-    <w:lsdException w:name="Smart Hyperlink" w:semiHidden="1" w:unhideWhenUsed="1"/>
-    <w:lsdException w:name="Hashtag" w:semiHidden="1" w:unhideWhenUsed="1"/>
-    <w:lsdException w:name="Unresolved Mention" w:semiHidden="1" w:unhideWhenUsed="1"/>
   </w:latentStyles>
   <w:style w:type="paragraph" w:default="1" w:styleId="a">
     <w:name w:val="Normal"/>
@@ -10305,7 +10324,7 @@
       <w:szCs w:val="20"/>
     </w:rPr>
   </w:style>
-  <w:style w:type="character" w:styleId="ab">
+  <w:style w:type="character" w:customStyle="1" w:styleId="UnresolvedMention">
     <w:name w:val="Unresolved Mention"/>
     <w:basedOn w:val="a0"/>
     <w:uiPriority w:val="99"/>
@@ -10586,7 +10605,7 @@
 </file>
 
 <file path=customXml/itemProps1.xml><?xml version="1.0" encoding="utf-8"?>
-<ds:datastoreItem xmlns:ds="http://schemas.openxmlformats.org/officeDocument/2006/customXml" ds:itemID="{E408C8FB-0822-4907-B2D9-6A4BFA830663}">
+<ds:datastoreItem xmlns:ds="http://schemas.openxmlformats.org/officeDocument/2006/customXml" ds:itemID="{7CB7872A-8109-42E3-84FA-8972BDB0E1D0}">
   <ds:schemaRefs>
     <ds:schemaRef ds:uri="http://schemas.openxmlformats.org/officeDocument/2006/bibliography"/>
   </ds:schemaRefs>

</xml_diff>